<commit_message>
Added 802.11 to tech specs and datasheet
</commit_message>
<xml_diff>
--- a/etc/speck_datasheet.docx
+++ b/etc/speck_datasheet.docx
@@ -81,7 +81,7 @@
                     <a:blip r:embed="rId4">
                       <a:extLst>
                         <a:ext uri="{28A0092B-C50C-407E-A947-70E740481C1C}">
-                          <a14:useLocalDpi xmlns:a14="http://schemas.microsoft.com/office/drawing/2010/main" xmlns:pic="http://schemas.openxmlformats.org/drawingml/2006/picture" xmlns:a="http://schemas.openxmlformats.org/drawingml/2006/main" xmlns:wps="http://schemas.microsoft.com/office/word/2010/wordprocessingShape" xmlns:wne="http://schemas.microsoft.com/office/word/2006/wordml" xmlns:wpi="http://schemas.microsoft.com/office/word/2010/wordprocessingInk" xmlns:wpg="http://schemas.microsoft.com/office/word/2010/wordprocessingGroup" xmlns:w14="http://schemas.microsoft.com/office/word/2010/wordml" xmlns:w="http://schemas.openxmlformats.org/wordprocessingml/2006/main" xmlns:w10="urn:schemas-microsoft-com:office:word" xmlns:wp="http://schemas.openxmlformats.org/drawingml/2006/wordprocessingDrawing" xmlns:wp14="http://schemas.microsoft.com/office/word/2010/wordprocessingDrawing" xmlns:v="urn:schemas-microsoft-com:vml" xmlns:m="http://schemas.openxmlformats.org/officeDocument/2006/math" xmlns:r="http://schemas.openxmlformats.org/officeDocument/2006/relationships" xmlns:o="urn:schemas-microsoft-com:office:office" xmlns:mv="urn:schemas-microsoft-com:mac:vml" xmlns:mc="http://schemas.openxmlformats.org/markup-compatibility/2006" xmlns:mo="http://schemas.microsoft.com/office/mac/office/2008/main" xmlns:wpc="http://schemas.microsoft.com/office/word/2010/wordprocessingCanvas" xmlns="" val="0"/>
+                          <a14:useLocalDpi xmlns="" xmlns:wpc="http://schemas.microsoft.com/office/word/2010/wordprocessingCanvas" xmlns:mo="http://schemas.microsoft.com/office/mac/office/2008/main" xmlns:mc="http://schemas.openxmlformats.org/markup-compatibility/2006" xmlns:mv="urn:schemas-microsoft-com:mac:vml" xmlns:o="urn:schemas-microsoft-com:office:office" xmlns:r="http://schemas.openxmlformats.org/officeDocument/2006/relationships" xmlns:m="http://schemas.openxmlformats.org/officeDocument/2006/math" xmlns:v="urn:schemas-microsoft-com:vml" xmlns:wp14="http://schemas.microsoft.com/office/word/2010/wordprocessingDrawing" xmlns:wp="http://schemas.openxmlformats.org/drawingml/2006/wordprocessingDrawing" xmlns:w10="urn:schemas-microsoft-com:office:word" xmlns:w="http://schemas.openxmlformats.org/wordprocessingml/2006/main" xmlns:w14="http://schemas.microsoft.com/office/word/2010/wordml" xmlns:wpg="http://schemas.microsoft.com/office/word/2010/wordprocessingGroup" xmlns:wpi="http://schemas.microsoft.com/office/word/2010/wordprocessingInk" xmlns:wne="http://schemas.microsoft.com/office/word/2006/wordml" xmlns:wps="http://schemas.microsoft.com/office/word/2010/wordprocessingShape" xmlns:a="http://schemas.openxmlformats.org/drawingml/2006/main" xmlns:pic="http://schemas.openxmlformats.org/drawingml/2006/picture" xmlns:a14="http://schemas.microsoft.com/office/drawing/2010/main" xmlns:ve="http://schemas.openxmlformats.org/markup-compatibility/2006" val="0"/>
                         </a:ext>
                       </a:extLst>
                     </a:blip>
@@ -181,13 +181,13 @@
         <w:tblLook w:val="04A0"/>
       </w:tblPr>
       <w:tblGrid>
-        <w:gridCol w:w="3978"/>
-        <w:gridCol w:w="4878"/>
+        <w:gridCol w:w="3708"/>
+        <w:gridCol w:w="5148"/>
       </w:tblGrid>
       <w:tr>
         <w:tc>
           <w:tcPr>
-            <w:tcW w:w="3978" w:type="dxa"/>
+            <w:tcW w:w="3708" w:type="dxa"/>
           </w:tcPr>
           <w:p>
             <w:r>
@@ -197,7 +197,7 @@
         </w:tc>
         <w:tc>
           <w:tcPr>
-            <w:tcW w:w="4878" w:type="dxa"/>
+            <w:tcW w:w="5148" w:type="dxa"/>
           </w:tcPr>
           <w:p>
             <w:r>
@@ -209,7 +209,7 @@
       <w:tr>
         <w:tc>
           <w:tcPr>
-            <w:tcW w:w="3978" w:type="dxa"/>
+            <w:tcW w:w="3708" w:type="dxa"/>
           </w:tcPr>
           <w:p>
             <w:r>
@@ -219,7 +219,7 @@
         </w:tc>
         <w:tc>
           <w:tcPr>
-            <w:tcW w:w="4878" w:type="dxa"/>
+            <w:tcW w:w="5148" w:type="dxa"/>
           </w:tcPr>
           <w:p>
             <w:r>
@@ -231,7 +231,7 @@
       <w:tr>
         <w:tc>
           <w:tcPr>
-            <w:tcW w:w="3978" w:type="dxa"/>
+            <w:tcW w:w="3708" w:type="dxa"/>
           </w:tcPr>
           <w:p>
             <w:r>
@@ -241,11 +241,18 @@
         </w:tc>
         <w:tc>
           <w:tcPr>
-            <w:tcW w:w="4878" w:type="dxa"/>
-          </w:tcPr>
-          <w:p>
-            <w:r>
-              <w:t>ppL or μg/m</w:t>
+            <w:tcW w:w="5148" w:type="dxa"/>
+          </w:tcPr>
+          <w:p>
+            <w:proofErr w:type="spellStart"/>
+            <w:proofErr w:type="gramStart"/>
+            <w:r>
+              <w:t>ppL</w:t>
+            </w:r>
+            <w:proofErr w:type="spellEnd"/>
+            <w:proofErr w:type="gramEnd"/>
+            <w:r>
+              <w:t xml:space="preserve"> or μg/m</w:t>
             </w:r>
             <w:r>
               <w:rPr>
@@ -259,7 +266,7 @@
       <w:tr>
         <w:tc>
           <w:tcPr>
-            <w:tcW w:w="3978" w:type="dxa"/>
+            <w:tcW w:w="3708" w:type="dxa"/>
           </w:tcPr>
           <w:p>
             <w:r>
@@ -269,7 +276,7 @@
         </w:tc>
         <w:tc>
           <w:tcPr>
-            <w:tcW w:w="4878" w:type="dxa"/>
+            <w:tcW w:w="5148" w:type="dxa"/>
           </w:tcPr>
           <w:p>
             <w:r>
@@ -281,7 +288,7 @@
       <w:tr>
         <w:tc>
           <w:tcPr>
-            <w:tcW w:w="3978" w:type="dxa"/>
+            <w:tcW w:w="3708" w:type="dxa"/>
           </w:tcPr>
           <w:p>
             <w:r>
@@ -291,7 +298,7 @@
         </w:tc>
         <w:tc>
           <w:tcPr>
-            <w:tcW w:w="4878" w:type="dxa"/>
+            <w:tcW w:w="5148" w:type="dxa"/>
           </w:tcPr>
           <w:p>
             <w:r>
@@ -312,13 +319,13 @@
       <w:tr>
         <w:tc>
           <w:tcPr>
-            <w:tcW w:w="3978" w:type="dxa"/>
+            <w:tcW w:w="3708" w:type="dxa"/>
           </w:tcPr>
           <w:p/>
         </w:tc>
         <w:tc>
           <w:tcPr>
-            <w:tcW w:w="4878" w:type="dxa"/>
+            <w:tcW w:w="5148" w:type="dxa"/>
           </w:tcPr>
           <w:p/>
         </w:tc>
@@ -326,7 +333,7 @@
       <w:tr>
         <w:tc>
           <w:tcPr>
-            <w:tcW w:w="3978" w:type="dxa"/>
+            <w:tcW w:w="3708" w:type="dxa"/>
           </w:tcPr>
           <w:p>
             <w:r>
@@ -342,7 +349,7 @@
         </w:tc>
         <w:tc>
           <w:tcPr>
-            <w:tcW w:w="4878" w:type="dxa"/>
+            <w:tcW w:w="5148" w:type="dxa"/>
           </w:tcPr>
           <w:p>
             <w:r>
@@ -354,7 +361,7 @@
       <w:tr>
         <w:tc>
           <w:tcPr>
-            <w:tcW w:w="3978" w:type="dxa"/>
+            <w:tcW w:w="3708" w:type="dxa"/>
           </w:tcPr>
           <w:p>
             <w:r>
@@ -364,7 +371,7 @@
         </w:tc>
         <w:tc>
           <w:tcPr>
-            <w:tcW w:w="4878" w:type="dxa"/>
+            <w:tcW w:w="5148" w:type="dxa"/>
           </w:tcPr>
           <w:p>
             <w:r>
@@ -376,7 +383,7 @@
       <w:tr>
         <w:tc>
           <w:tcPr>
-            <w:tcW w:w="3978" w:type="dxa"/>
+            <w:tcW w:w="3708" w:type="dxa"/>
           </w:tcPr>
           <w:p>
             <w:r>
@@ -386,7 +393,7 @@
         </w:tc>
         <w:tc>
           <w:tcPr>
-            <w:tcW w:w="4878" w:type="dxa"/>
+            <w:tcW w:w="5148" w:type="dxa"/>
           </w:tcPr>
           <w:p>
             <w:r>
@@ -410,13 +417,13 @@
       <w:tr>
         <w:tc>
           <w:tcPr>
-            <w:tcW w:w="3978" w:type="dxa"/>
+            <w:tcW w:w="3708" w:type="dxa"/>
           </w:tcPr>
           <w:p/>
         </w:tc>
         <w:tc>
           <w:tcPr>
-            <w:tcW w:w="4878" w:type="dxa"/>
+            <w:tcW w:w="5148" w:type="dxa"/>
           </w:tcPr>
           <w:p/>
         </w:tc>
@@ -424,7 +431,7 @@
       <w:tr>
         <w:tc>
           <w:tcPr>
-            <w:tcW w:w="3978" w:type="dxa"/>
+            <w:tcW w:w="3708" w:type="dxa"/>
           </w:tcPr>
           <w:p>
             <w:r>
@@ -434,7 +441,7 @@
         </w:tc>
         <w:tc>
           <w:tcPr>
-            <w:tcW w:w="4878" w:type="dxa"/>
+            <w:tcW w:w="5148" w:type="dxa"/>
           </w:tcPr>
           <w:p>
             <w:r>
@@ -446,7 +453,7 @@
       <w:tr>
         <w:tc>
           <w:tcPr>
-            <w:tcW w:w="3978" w:type="dxa"/>
+            <w:tcW w:w="3708" w:type="dxa"/>
           </w:tcPr>
           <w:p>
             <w:r>
@@ -459,7 +466,7 @@
         </w:tc>
         <w:tc>
           <w:tcPr>
-            <w:tcW w:w="4878" w:type="dxa"/>
+            <w:tcW w:w="5148" w:type="dxa"/>
           </w:tcPr>
           <w:p>
             <w:r>
@@ -471,7 +478,7 @@
       <w:tr>
         <w:tc>
           <w:tcPr>
-            <w:tcW w:w="3978" w:type="dxa"/>
+            <w:tcW w:w="3708" w:type="dxa"/>
           </w:tcPr>
           <w:p>
             <w:r>
@@ -484,7 +491,7 @@
         </w:tc>
         <w:tc>
           <w:tcPr>
-            <w:tcW w:w="4878" w:type="dxa"/>
+            <w:tcW w:w="5148" w:type="dxa"/>
           </w:tcPr>
           <w:p>
             <w:r>
@@ -496,7 +503,7 @@
       <w:tr>
         <w:tc>
           <w:tcPr>
-            <w:tcW w:w="3978" w:type="dxa"/>
+            <w:tcW w:w="3708" w:type="dxa"/>
           </w:tcPr>
           <w:p>
             <w:r>
@@ -506,7 +513,7 @@
         </w:tc>
         <w:tc>
           <w:tcPr>
-            <w:tcW w:w="4878" w:type="dxa"/>
+            <w:tcW w:w="5148" w:type="dxa"/>
           </w:tcPr>
           <w:p>
             <w:r>
@@ -518,7 +525,7 @@
       <w:tr>
         <w:tc>
           <w:tcPr>
-            <w:tcW w:w="3978" w:type="dxa"/>
+            <w:tcW w:w="3708" w:type="dxa"/>
           </w:tcPr>
           <w:p>
             <w:r>
@@ -531,7 +538,7 @@
         </w:tc>
         <w:tc>
           <w:tcPr>
-            <w:tcW w:w="4878" w:type="dxa"/>
+            <w:tcW w:w="5148" w:type="dxa"/>
           </w:tcPr>
           <w:p>
             <w:r>
@@ -549,7 +556,7 @@
       <w:tr>
         <w:tc>
           <w:tcPr>
-            <w:tcW w:w="3978" w:type="dxa"/>
+            <w:tcW w:w="3708" w:type="dxa"/>
           </w:tcPr>
           <w:p>
             <w:r>
@@ -559,25 +566,30 @@
         </w:tc>
         <w:tc>
           <w:tcPr>
-            <w:tcW w:w="4878" w:type="dxa"/>
-          </w:tcPr>
-          <w:p>
-            <w:r>
-              <w:t>3.2” TFT touchscreen</w:t>
-            </w:r>
-          </w:p>
-        </w:tc>
-      </w:tr>
-      <w:tr>
-        <w:tc>
-          <w:tcPr>
-            <w:tcW w:w="3978" w:type="dxa"/>
+            <w:tcW w:w="5148" w:type="dxa"/>
+          </w:tcPr>
+          <w:p>
+            <w:r>
+              <w:t xml:space="preserve">3.2” TFT </w:t>
+            </w:r>
+            <w:proofErr w:type="spellStart"/>
+            <w:r>
+              <w:t>touchscreen</w:t>
+            </w:r>
+            <w:proofErr w:type="spellEnd"/>
+          </w:p>
+        </w:tc>
+      </w:tr>
+      <w:tr>
+        <w:tc>
+          <w:tcPr>
+            <w:tcW w:w="3708" w:type="dxa"/>
           </w:tcPr>
           <w:p/>
         </w:tc>
         <w:tc>
           <w:tcPr>
-            <w:tcW w:w="4878" w:type="dxa"/>
+            <w:tcW w:w="5148" w:type="dxa"/>
           </w:tcPr>
           <w:p/>
         </w:tc>
@@ -585,7 +597,7 @@
       <w:tr>
         <w:tc>
           <w:tcPr>
-            <w:tcW w:w="3978" w:type="dxa"/>
+            <w:tcW w:w="3708" w:type="dxa"/>
           </w:tcPr>
           <w:p>
             <w:r>
@@ -595,7 +607,7 @@
         </w:tc>
         <w:tc>
           <w:tcPr>
-            <w:tcW w:w="4878" w:type="dxa"/>
+            <w:tcW w:w="5148" w:type="dxa"/>
           </w:tcPr>
           <w:p>
             <w:r>
@@ -607,7 +619,7 @@
       <w:tr>
         <w:tc>
           <w:tcPr>
-            <w:tcW w:w="3978" w:type="dxa"/>
+            <w:tcW w:w="3708" w:type="dxa"/>
           </w:tcPr>
           <w:p>
             <w:r>
@@ -617,19 +629,25 @@
         </w:tc>
         <w:tc>
           <w:tcPr>
-            <w:tcW w:w="4878" w:type="dxa"/>
-          </w:tcPr>
-          <w:p>
-            <w:r>
-              <w:t xml:space="preserve">USB 2.0 through Chrome App, Wi-Fi b/g </w:t>
-            </w:r>
-          </w:p>
-        </w:tc>
-      </w:tr>
-      <w:tr>
-        <w:tc>
-          <w:tcPr>
-            <w:tcW w:w="3978" w:type="dxa"/>
+            <w:tcW w:w="5148" w:type="dxa"/>
+          </w:tcPr>
+          <w:p>
+            <w:r>
+              <w:t xml:space="preserve">USB 2.0 through Chrome App, Wi-Fi </w:t>
+            </w:r>
+            <w:r>
+              <w:t xml:space="preserve">802.11 </w:t>
+            </w:r>
+            <w:r>
+              <w:t xml:space="preserve">b/g </w:t>
+            </w:r>
+          </w:p>
+        </w:tc>
+      </w:tr>
+      <w:tr>
+        <w:tc>
+          <w:tcPr>
+            <w:tcW w:w="3708" w:type="dxa"/>
           </w:tcPr>
           <w:p>
             <w:r>
@@ -639,7 +657,7 @@
         </w:tc>
         <w:tc>
           <w:tcPr>
-            <w:tcW w:w="4878" w:type="dxa"/>
+            <w:tcW w:w="5148" w:type="dxa"/>
           </w:tcPr>
           <w:p>
             <w:r>
@@ -651,7 +669,7 @@
       <w:tr>
         <w:tc>
           <w:tcPr>
-            <w:tcW w:w="3978" w:type="dxa"/>
+            <w:tcW w:w="3708" w:type="dxa"/>
           </w:tcPr>
           <w:p>
             <w:r>
@@ -661,7 +679,7 @@
         </w:tc>
         <w:tc>
           <w:tcPr>
-            <w:tcW w:w="4878" w:type="dxa"/>
+            <w:tcW w:w="5148" w:type="dxa"/>
           </w:tcPr>
           <w:p>
             <w:r>
@@ -890,6 +908,7 @@
   </w:style>
   <w:style w:type="character" w:default="1" w:styleId="DefaultParagraphFont">
     <w:name w:val="Default Paragraph Font"/>
+    <w:semiHidden/>
     <w:unhideWhenUsed/>
   </w:style>
   <w:style w:type="table" w:default="1" w:styleId="TableNormal">

</xml_diff>